<commit_message>
90 days backwards update
We get a lower rmse when looking 90 days backwards
</commit_message>
<xml_diff>
--- a/Doc1.docx
+++ b/Doc1.docx
@@ -2,6 +2,163 @@
 <file path=word/document.xml><?xml version="1.0" encoding="utf-8"?>
 <w:document xmlns:wpc="http://schemas.microsoft.com/office/word/2010/wordprocessingCanvas" xmlns:cx="http://schemas.microsoft.com/office/drawing/2014/chartex" xmlns:cx1="http://schemas.microsoft.com/office/drawing/2015/9/8/chartex" xmlns:cx2="http://schemas.microsoft.com/office/drawing/2015/10/21/chartex" xmlns:cx3="http://schemas.microsoft.com/office/drawing/2016/5/9/chartex" xmlns:cx4="http://schemas.microsoft.com/office/drawing/2016/5/10/chartex" xmlns:cx5="http://schemas.microsoft.com/office/drawing/2016/5/11/chartex" xmlns:cx6="http://schemas.microsoft.com/office/drawing/2016/5/12/chartex" xmlns:cx7="http://schemas.microsoft.com/office/drawing/2016/5/13/chartex" xmlns:cx8="http://schemas.microsoft.com/office/drawing/2016/5/14/chartex" xmlns:mc="http://schemas.openxmlformats.org/markup-compatibility/2006" xmlns:aink="http://schemas.microsoft.com/office/drawing/2016/ink" xmlns:am3d="http://schemas.microsoft.com/office/drawing/2017/model3d" xmlns:o="urn:schemas-microsoft-com:office:office" xmlns:r="http://schemas.openxmlformats.org/officeDocument/2006/relationships" xmlns:m="http://schemas.openxmlformats.org/officeDocument/2006/math" xmlns:v="urn:schemas-microsoft-com:vml" xmlns:wp14="http://schemas.microsoft.com/office/word/2010/wordprocessingDrawing" xmlns:wp="http://schemas.openxmlformats.org/drawingml/2006/wordprocessingDrawing" xmlns:w10="urn:schemas-microsoft-com:office:word" xmlns:w="http://schemas.openxmlformats.org/wordprocessingml/2006/main" xmlns:w14="http://schemas.microsoft.com/office/word/2010/wordml" xmlns:w15="http://schemas.microsoft.com/office/word/2012/wordml" xmlns:w16cex="http://schemas.microsoft.com/office/word/2018/wordml/cex" xmlns:w16cid="http://schemas.microsoft.com/office/word/2016/wordml/cid" xmlns:w16="http://schemas.microsoft.com/office/word/2018/wordml" xmlns:w16sdtdh="http://schemas.microsoft.com/office/word/2020/wordml/sdtdatahash" xmlns:w16se="http://schemas.microsoft.com/office/word/2015/wordml/symex" xmlns:wpg="http://schemas.microsoft.com/office/word/2010/wordprocessingGroup" xmlns:wpi="http://schemas.microsoft.com/office/word/2010/wordprocessingInk" xmlns:wne="http://schemas.microsoft.com/office/word/2006/wordml" xmlns:wps="http://schemas.microsoft.com/office/word/2010/wordprocessingShape" mc:Ignorable="w14 w15 w16se w16cid w16 w16cex w16sdtdh wp14">
   <w:body>
+    <w:p>
+      <w:pPr>
+        <w:pStyle w:val="Ttulo2"/>
+      </w:pPr>
+      <w:r>
+        <w:t>Resumen</w:t>
+      </w:r>
+    </w:p>
+    <w:p>
+      <w:pPr>
+        <w:pStyle w:val="Ttulo2"/>
+      </w:pPr>
+      <w:r>
+        <w:t>Abstract</w:t>
+      </w:r>
+    </w:p>
+    <w:p>
+      <w:pPr>
+        <w:pStyle w:val="Ttulo2"/>
+      </w:pPr>
+      <w:r>
+        <w:t>Introducción</w:t>
+      </w:r>
+    </w:p>
+    <w:p>
+      <w:pPr>
+        <w:pStyle w:val="Ttulo2"/>
+      </w:pPr>
+      <w:r>
+        <w:t>Metodología</w:t>
+      </w:r>
+    </w:p>
+    <w:p>
+      <w:r>
+        <w:t>Reescalado 0 y 1 sigmoide.</w:t>
+      </w:r>
+    </w:p>
+    <w:p>
+      <w:pPr>
+        <w:pStyle w:val="Ttulo2"/>
+      </w:pPr>
+      <w:r>
+        <w:t>Análisis empírico</w:t>
+      </w:r>
+    </w:p>
+    <w:p>
+      <w:r>
+        <w:t>En esta sección se aplican las redes neuronales</w:t>
+      </w:r>
+      <w:r>
+        <w:t xml:space="preserve"> recurrentes</w:t>
+      </w:r>
+      <w:r>
+        <w:t xml:space="preserve"> </w:t>
+      </w:r>
+      <w:r>
+        <w:t>explicadas en la sección anterior para predecir el precio</w:t>
+      </w:r>
+      <w:r>
+        <w:t xml:space="preserve"> de apertura</w:t>
+      </w:r>
+      <w:r>
+        <w:t xml:space="preserve"> del Bitcoin durante un período de tres meses.</w:t>
+      </w:r>
+    </w:p>
+    <w:p>
+      <w:r>
+        <w:t xml:space="preserve">Para </w:t>
+      </w:r>
+      <w:r>
+        <w:t>muestra de entrenamiento</w:t>
+      </w:r>
+      <w:r>
+        <w:t xml:space="preserve"> se ha escogido</w:t>
+      </w:r>
+      <w:r>
+        <w:t xml:space="preserve"> el período que abarca desde 17 de septiembre de 2014 hasta el 30 de noviembre de 20</w:t>
+      </w:r>
+      <w:r>
+        <w:t xml:space="preserve">19. Se ha escogido este período de tiempo ya que comienza desde el dato más antiguo disponible en </w:t>
+      </w:r>
+      <w:hyperlink r:id="rId5" w:history="1">
+        <w:r>
+          <w:rPr>
+            <w:rStyle w:val="Hipervnculo"/>
+          </w:rPr>
+          <w:t>https://es.finance.yahoo.com/</w:t>
+        </w:r>
+      </w:hyperlink>
+      <w:r>
+        <w:t xml:space="preserve"> hasta 3 meses antes de que la pandemia afectase de manera mundial, considerando marzo como el inicio de la pandemia COVID-19.</w:t>
+      </w:r>
+    </w:p>
+    <w:p>
+      <w:r>
+        <w:t>Por lo tanto, la muestra de testeo comienza desde el 1 de diciembre de 2019 hasta el 29 de marzo de 2020.</w:t>
+      </w:r>
+    </w:p>
+    <w:p>
+      <w:r>
+        <w:t xml:space="preserve">Yahoo Finance </w:t>
+      </w:r>
+      <w:r>
+        <w:t>ofrece varios datos referentes a la cotización de los activos de los cuales se han escogido el precio de apertura y cierre diarios para entrenar la red neuronal.</w:t>
+      </w:r>
+    </w:p>
+    <w:p>
+      <w:r>
+        <w:t>Antes de introducir estos datos en la red neuronal</w:t>
+      </w:r>
+      <w:r>
+        <w:t xml:space="preserve"> </w:t>
+      </w:r>
+      <w:r>
+        <w:t>estos se</w:t>
+      </w:r>
+      <w:r>
+        <w:t xml:space="preserve"> han </w:t>
+      </w:r>
+      <w:r>
+        <w:t xml:space="preserve">normalizado </w:t>
+      </w:r>
+      <w:r>
+        <w:t xml:space="preserve">a valores entre 0 y 1. </w:t>
+      </w:r>
+    </w:p>
+    <w:p>
+      <w:r>
+        <w:t>La entrada de información a la red neuronal esta compuesta por una matriz tridimensional que contiene el precio del bitcoin de apertura</w:t>
+      </w:r>
+      <w:r>
+        <w:t xml:space="preserve"> </w:t>
+      </w:r>
+      <w:r>
+        <w:t xml:space="preserve">y de cierre con </w:t>
+      </w:r>
+      <w:r>
+        <w:t>90</w:t>
+      </w:r>
+      <w:r>
+        <w:t xml:space="preserve"> timesteps, es decir, en cada momento del tiempo la red de neuronal será capaz de mirar </w:t>
+      </w:r>
+      <w:r>
+        <w:t>90</w:t>
+      </w:r>
+      <w:r>
+        <w:t xml:space="preserve"> días atrás antes del día actual y en base a esta información predecir el precio de apertura actual.</w:t>
+      </w:r>
+    </w:p>
+    <w:p>
+      <w:pPr>
+        <w:pStyle w:val="Ttulo2"/>
+      </w:pPr>
+      <w:r>
+        <w:t>Conclusiones</w:t>
+      </w:r>
+    </w:p>
     <w:p/>
     <w:sectPr>
       <w:pgSz w:w="11906" w:h="16838"/>
@@ -412,6 +569,28 @@
     <w:name w:val="Normal"/>
     <w:qFormat/>
   </w:style>
+  <w:style w:type="paragraph" w:styleId="Ttulo2">
+    <w:name w:val="heading 2"/>
+    <w:basedOn w:val="Normal"/>
+    <w:next w:val="Normal"/>
+    <w:link w:val="Ttulo2Car"/>
+    <w:uiPriority w:val="9"/>
+    <w:unhideWhenUsed/>
+    <w:qFormat/>
+    <w:rsid w:val="008F37C9"/>
+    <w:pPr>
+      <w:keepNext/>
+      <w:keepLines/>
+      <w:spacing w:before="40" w:after="0"/>
+      <w:outlineLvl w:val="1"/>
+    </w:pPr>
+    <w:rPr>
+      <w:rFonts w:asciiTheme="majorHAnsi" w:eastAsiaTheme="majorEastAsia" w:hAnsiTheme="majorHAnsi" w:cstheme="majorBidi"/>
+      <w:color w:val="2F5496" w:themeColor="accent1" w:themeShade="BF"/>
+      <w:sz w:val="26"/>
+      <w:szCs w:val="26"/>
+    </w:rPr>
+  </w:style>
   <w:style w:type="character" w:default="1" w:styleId="Fuentedeprrafopredeter">
     <w:name w:val="Default Paragraph Font"/>
     <w:uiPriority w:val="1"/>
@@ -438,6 +617,42 @@
     <w:uiPriority w:val="99"/>
     <w:semiHidden/>
     <w:unhideWhenUsed/>
+  </w:style>
+  <w:style w:type="character" w:customStyle="1" w:styleId="Ttulo2Car">
+    <w:name w:val="Título 2 Car"/>
+    <w:basedOn w:val="Fuentedeprrafopredeter"/>
+    <w:link w:val="Ttulo2"/>
+    <w:uiPriority w:val="9"/>
+    <w:rsid w:val="008F37C9"/>
+    <w:rPr>
+      <w:rFonts w:asciiTheme="majorHAnsi" w:eastAsiaTheme="majorEastAsia" w:hAnsiTheme="majorHAnsi" w:cstheme="majorBidi"/>
+      <w:color w:val="2F5496" w:themeColor="accent1" w:themeShade="BF"/>
+      <w:sz w:val="26"/>
+      <w:szCs w:val="26"/>
+    </w:rPr>
+  </w:style>
+  <w:style w:type="character" w:styleId="Hipervnculo">
+    <w:name w:val="Hyperlink"/>
+    <w:basedOn w:val="Fuentedeprrafopredeter"/>
+    <w:uiPriority w:val="99"/>
+    <w:unhideWhenUsed/>
+    <w:rsid w:val="001D0E01"/>
+    <w:rPr>
+      <w:color w:val="0563C1" w:themeColor="hyperlink"/>
+      <w:u w:val="single"/>
+    </w:rPr>
+  </w:style>
+  <w:style w:type="character" w:styleId="Mencinsinresolver">
+    <w:name w:val="Unresolved Mention"/>
+    <w:basedOn w:val="Fuentedeprrafopredeter"/>
+    <w:uiPriority w:val="99"/>
+    <w:semiHidden/>
+    <w:unhideWhenUsed/>
+    <w:rsid w:val="001D0E01"/>
+    <w:rPr>
+      <w:color w:val="605E5C"/>
+      <w:shd w:val="clear" w:color="auto" w:fill="E1DFDD"/>
+    </w:rPr>
   </w:style>
 </w:styles>
 </file>
@@ -735,4 +950,16 @@
     </a:ext>
   </a:extLst>
 </a:theme>
+</file>
+
+<file path=customXml/item1.xml><?xml version="1.0" encoding="utf-8"?>
+<b:Sources xmlns:b="http://schemas.openxmlformats.org/officeDocument/2006/bibliography" xmlns="http://schemas.openxmlformats.org/officeDocument/2006/bibliography" SelectedStyle="\APASixthEditionOfficeOnline.xsl" StyleName="APA" Version="6"/>
+</file>
+
+<file path=customXml/itemProps1.xml><?xml version="1.0" encoding="utf-8"?>
+<ds:datastoreItem xmlns:ds="http://schemas.openxmlformats.org/officeDocument/2006/customXml" ds:itemID="{9FB27480-5B14-408E-9C5B-5F99920EE1A1}">
+  <ds:schemaRefs>
+    <ds:schemaRef ds:uri="http://schemas.openxmlformats.org/officeDocument/2006/bibliography"/>
+  </ds:schemaRefs>
+</ds:datastoreItem>
 </file>
</xml_diff>